<commit_message>
apresentacao 20 05 v1.0
</commit_message>
<xml_diff>
--- a/Documentos/Apresentação - Julio.docx
+++ b/Documentos/Apresentação - Julio.docx
@@ -164,8 +164,6 @@
       <w:r>
         <w:t xml:space="preserve"> transporte, entre outros.</w:t>
       </w:r>
-      <w:bookmarkStart w:id="0" w:name="_GoBack"/>
-      <w:bookmarkEnd w:id="0"/>
     </w:p>
     <w:p>
       <w:r>
@@ -359,6 +357,8 @@
       <w:pPr>
         <w:pStyle w:val="Ttulo1"/>
       </w:pPr>
+      <w:bookmarkStart w:id="0" w:name="_GoBack"/>
+      <w:bookmarkEnd w:id="0"/>
     </w:p>
     <w:p>
       <w:pPr>
@@ -501,6 +501,37 @@
           <w:shd w:val="clear" w:color="auto" w:fill="FFFFFF"/>
         </w:rPr>
         <w:t>Javascript</w:t>
+      </w:r>
+      <w:r>
+        <w:rPr>
+          <w:rStyle w:val="Forte"/>
+          <w:rFonts w:asciiTheme="majorHAnsi" w:hAnsiTheme="majorHAnsi" w:cstheme="majorHAnsi"/>
+          <w:b w:val="0"/>
+          <w:color w:val="5E5E5E"/>
+          <w:bdr w:val="none" w:sz="0" w:space="0" w:color="auto" w:frame="1"/>
+          <w:shd w:val="clear" w:color="auto" w:fill="FFFFFF"/>
+        </w:rPr>
+        <w:t xml:space="preserve"> </w:t>
+      </w:r>
+      <w:r>
+        <w:rPr>
+          <w:rFonts w:asciiTheme="majorHAnsi" w:hAnsiTheme="majorHAnsi" w:cstheme="majorHAnsi"/>
+          <w:color w:val="5E5E5E"/>
+          <w:sz w:val="21"/>
+          <w:szCs w:val="21"/>
+          <w:shd w:val="clear" w:color="auto" w:fill="FFFFFF"/>
+        </w:rPr>
+        <w:t>do</w:t>
+      </w:r>
+      <w:r>
+        <w:rPr>
+          <w:rFonts w:asciiTheme="majorHAnsi" w:hAnsiTheme="majorHAnsi" w:cstheme="majorHAnsi"/>
+          <w:color w:val="5E5E5E"/>
+          <w:sz w:val="21"/>
+          <w:szCs w:val="21"/>
+          <w:shd w:val="clear" w:color="auto" w:fill="FFFFFF"/>
+        </w:rPr>
+        <w:t xml:space="preserve"> Google</w:t>
       </w:r>
       <w:r>
         <w:rPr>
@@ -778,17 +809,27 @@
         <w:ind w:left="708"/>
       </w:pPr>
       <w:r>
+        <w:rPr>
+          <w:rFonts w:asciiTheme="majorHAnsi" w:hAnsiTheme="majorHAnsi" w:cstheme="majorHAnsi"/>
+        </w:rPr>
         <w:t xml:space="preserve">A Raspberry é uma empresa criadora de </w:t>
       </w:r>
-      <w:proofErr w:type="gramStart"/>
-      <w:r>
-        <w:t>mini computadores</w:t>
-      </w:r>
-      <w:proofErr w:type="gramEnd"/>
-      <w:r>
+      <w:r>
+        <w:rPr>
+          <w:rFonts w:asciiTheme="majorHAnsi" w:hAnsiTheme="majorHAnsi" w:cstheme="majorHAnsi"/>
+        </w:rPr>
+        <w:t>minicomputadores</w:t>
+      </w:r>
+      <w:r>
+        <w:rPr>
+          <w:rFonts w:asciiTheme="majorHAnsi" w:hAnsiTheme="majorHAnsi" w:cstheme="majorHAnsi"/>
+        </w:rPr>
         <w:t xml:space="preserve">, iremos utilizar uma solução da empresa que é a Raspberry PI 3, que conta com modulo de expansão, onde </w:t>
       </w:r>
       <w:r>
+        <w:rPr>
+          <w:rFonts w:asciiTheme="majorHAnsi" w:hAnsiTheme="majorHAnsi" w:cstheme="majorHAnsi"/>
+        </w:rPr>
         <w:lastRenderedPageBreak/>
         <w:t>utilizaremos um modulo gps, alinhado junto ao node, para o envio da localização do veículo.</w:t>
       </w:r>
@@ -932,11 +973,9 @@
       <w:r>
         <w:t xml:space="preserve"> muito tempo </w:t>
       </w:r>
-      <w:proofErr w:type="spellStart"/>
-      <w:r>
-        <w:t>a</w:t>
-      </w:r>
-      <w:proofErr w:type="spellEnd"/>
+      <w:r>
+        <w:t>à</w:t>
+      </w:r>
       <w:r>
         <w:t xml:space="preserve"> espera dos ônibus.</w:t>
       </w:r>
@@ -955,31 +994,25 @@
     <w:p/>
     <w:p>
       <w:r>
-        <w:t>Foi</w:t>
-      </w:r>
-      <w:r>
-        <w:t xml:space="preserve"> conversa</w:t>
-      </w:r>
-      <w:r>
-        <w:t>s</w:t>
-      </w:r>
-      <w:r>
-        <w:t xml:space="preserve"> informais entre colegas, companheiros de trabalho, e conhecidos </w:t>
+        <w:t xml:space="preserve">Foi conversas informais entre colegas, companheiros de trabalho, e conhecidos </w:t>
       </w:r>
       <w:r>
         <w:t>que foram</w:t>
       </w:r>
       <w:r>
-        <w:t xml:space="preserve"> abordados em pontos de paradas</w:t>
-      </w:r>
-      <w:r>
-        <w:t xml:space="preserve">, e foi possível chegar </w:t>
+        <w:t xml:space="preserve"> abordados em pontos de paradas, e foi possível chegar </w:t>
       </w:r>
       <w:r>
         <w:t>à</w:t>
       </w:r>
       <w:r>
-        <w:t xml:space="preserve"> necessidade do aplicativo e a forma com que ele deveria ser modelado para que tenha uma impacto positivo sobre o</w:t>
+        <w:t xml:space="preserve"> necessidade d</w:t>
+      </w:r>
+      <w:r>
+        <w:t>e um</w:t>
+      </w:r>
+      <w:r>
+        <w:t xml:space="preserve"> aplicativo e a forma com que ele deveria ser modelado para que tenha uma impacto positivo sobre o</w:t>
       </w:r>
       <w:r>
         <w:t>s</w:t>
@@ -2198,7 +2231,7 @@
 </file>
 
 <file path=customXml/itemProps1.xml><?xml version="1.0" encoding="utf-8"?>
-<ds:datastoreItem xmlns:ds="http://schemas.openxmlformats.org/officeDocument/2006/customXml" ds:itemID="{85A08C20-6962-4053-915B-5497C0251961}">
+<ds:datastoreItem xmlns:ds="http://schemas.openxmlformats.org/officeDocument/2006/customXml" ds:itemID="{E4CFE231-38AC-4DBE-908A-7BD1A235399D}">
   <ds:schemaRefs>
     <ds:schemaRef ds:uri="http://schemas.openxmlformats.org/officeDocument/2006/bibliography"/>
   </ds:schemaRefs>

</xml_diff>